<commit_message>
update Auditlog table and add some constraint to it is coloumns
</commit_message>
<xml_diff>
--- a/projectDocumintation.docx
+++ b/projectDocumintation.docx
@@ -57,7 +57,7 @@
       </w:r>
       <w:r>
         <w:rPr>
-          <w:rStyle w:val="5"/>
+          <w:rStyle w:val="6"/>
         </w:rPr>
         <w:t>Class Naming:</w:t>
       </w:r>
@@ -106,7 +106,7 @@
       </w:r>
       <w:r>
         <w:rPr>
-          <w:rStyle w:val="5"/>
+          <w:rStyle w:val="6"/>
         </w:rPr>
         <w:t>Explicit Table Name:</w:t>
       </w:r>
@@ -146,7 +146,7 @@
       </w:r>
       <w:r>
         <w:rPr>
-          <w:rStyle w:val="5"/>
+          <w:rStyle w:val="6"/>
         </w:rPr>
         <w:t>Field Type:</w:t>
       </w:r>
@@ -204,7 +204,7 @@
       </w:r>
       <w:r>
         <w:rPr>
-          <w:rStyle w:val="5"/>
+          <w:rStyle w:val="6"/>
         </w:rPr>
         <w:t>Column Constraints:</w:t>
       </w:r>
@@ -338,7 +338,7 @@
       </w:r>
       <w:r>
         <w:rPr>
-          <w:rStyle w:val="5"/>
+          <w:rStyle w:val="6"/>
         </w:rPr>
         <w:t>Lombok Annotations:</w:t>
       </w:r>
@@ -392,52 +392,84 @@
       </w:r>
       <w:r>
         <w:rPr>
-          <w:rStyle w:val="5"/>
+          <w:rStyle w:val="6"/>
+          <w:strike/>
+          <w:dstrike w:val="0"/>
         </w:rPr>
         <w:t>Validation (Optional):</w:t>
       </w:r>
       <w:r>
+        <w:rPr>
+          <w:strike/>
+          <w:dstrike w:val="0"/>
+        </w:rPr>
         <w:t xml:space="preserve"> Consider using the </w:t>
       </w:r>
       <w:r>
         <w:rPr>
           <w:rStyle w:val="4"/>
+          <w:strike/>
+          <w:dstrike w:val="0"/>
         </w:rPr>
         <w:t>javax.validation</w:t>
       </w:r>
       <w:r>
+        <w:rPr>
+          <w:strike/>
+          <w:dstrike w:val="0"/>
+        </w:rPr>
         <w:t xml:space="preserve"> package for additional field validation, like </w:t>
       </w:r>
       <w:r>
         <w:rPr>
           <w:rStyle w:val="4"/>
+          <w:strike/>
+          <w:dstrike w:val="0"/>
         </w:rPr>
         <w:t>@Email</w:t>
       </w:r>
       <w:r>
+        <w:rPr>
+          <w:strike/>
+          <w:dstrike w:val="0"/>
+        </w:rPr>
         <w:t xml:space="preserve"> for </w:t>
       </w:r>
       <w:r>
         <w:rPr>
           <w:rStyle w:val="4"/>
+          <w:strike/>
+          <w:dstrike w:val="0"/>
         </w:rPr>
         <w:t>email</w:t>
       </w:r>
       <w:r>
+        <w:rPr>
+          <w:strike/>
+          <w:dstrike w:val="0"/>
+        </w:rPr>
         <w:t xml:space="preserve"> or </w:t>
       </w:r>
       <w:r>
         <w:rPr>
           <w:rStyle w:val="4"/>
+          <w:strike/>
+          <w:dstrike w:val="0"/>
         </w:rPr>
         <w:t>@Size</w:t>
       </w:r>
       <w:r>
+        <w:rPr>
+          <w:strike/>
+          <w:dstrike w:val="0"/>
+        </w:rPr>
         <w:t xml:space="preserve"> for </w:t>
       </w:r>
       <w:r>
         <w:rPr>
           <w:rStyle w:val="4"/>
+          <w:strike/>
+          <w:dstrike w:val="0"/>
         </w:rPr>
         <w:t>password</w:t>
       </w:r>
@@ -452,8 +484,933 @@
           <w:lang w:val="en-US" w:bidi="ar-SY"/>
         </w:rPr>
       </w:pPr>
+    </w:p>
+    <w:p>
+      <w:pPr>
+        <w:rPr>
+          <w:rFonts w:hint="default" w:cstheme="minorBidi"/>
+          <w:sz w:val="40"/>
+          <w:szCs w:val="40"/>
+          <w:rtl w:val="0"/>
+          <w:lang w:val="en-US" w:bidi="ar-SY"/>
+        </w:rPr>
+      </w:pPr>
+      <w:r>
+        <w:rPr>
+          <w:rFonts w:hint="default" w:cstheme="minorBidi"/>
+          <w:sz w:val="40"/>
+          <w:szCs w:val="40"/>
+          <w:rtl w:val="0"/>
+          <w:lang w:val="en-US" w:bidi="ar-SY"/>
+        </w:rPr>
+        <w:t xml:space="preserve">Task Table </w:t>
+      </w:r>
+    </w:p>
+    <w:p>
+      <w:pPr>
+        <w:keepNext w:val="0"/>
+        <w:keepLines w:val="0"/>
+        <w:widowControl/>
+        <w:suppressLineNumbers w:val="0"/>
+      </w:pPr>
+      <w:r>
+        <w:rPr>
+          <w:rFonts w:hint="default" w:ascii="Symbol" w:hAnsi="Symbol" w:eastAsia="Symbol" w:cs="Symbol"/>
+          <w:sz w:val="24"/>
+        </w:rPr>
+        <w:t>·</w:t>
+      </w:r>
+      <w:r>
+        <w:rPr>
+          <w:rFonts w:hint="eastAsia" w:ascii="SimSun" w:hAnsi="SimSun" w:eastAsia="SimSun" w:cs="SimSun"/>
+          <w:sz w:val="24"/>
+        </w:rPr>
+        <w:t xml:space="preserve">  </w:t>
+      </w:r>
+      <w:r>
+        <w:rPr>
+          <w:rStyle w:val="6"/>
+        </w:rPr>
+        <w:t>Class Name and Table Name:</w:t>
+      </w:r>
+      <w:r>
+        <w:t xml:space="preserve"> The class name was kept as </w:t>
+      </w:r>
+      <w:r>
+        <w:rPr>
+          <w:rStyle w:val="4"/>
+        </w:rPr>
+        <w:t>Task</w:t>
+      </w:r>
+      <w:r>
+        <w:t xml:space="preserve">, and the table is explicitly named </w:t>
+      </w:r>
+      <w:r>
+        <w:rPr>
+          <w:rStyle w:val="4"/>
+        </w:rPr>
+        <w:t>tasks</w:t>
+      </w:r>
+      <w:r>
+        <w:t xml:space="preserve"> using the </w:t>
+      </w:r>
+      <w:r>
+        <w:rPr>
+          <w:rStyle w:val="4"/>
+        </w:rPr>
+        <w:t>@Table(name = "tasks")</w:t>
+      </w:r>
+      <w:r>
+        <w:t xml:space="preserve"> annotation for consistency.</w:t>
+      </w:r>
+    </w:p>
+    <w:p>
+      <w:pPr>
+        <w:keepNext w:val="0"/>
+        <w:keepLines w:val="0"/>
+        <w:widowControl/>
+        <w:suppressLineNumbers w:val="0"/>
+      </w:pPr>
+      <w:r>
+        <w:rPr>
+          <w:rFonts w:hint="default" w:ascii="Symbol" w:hAnsi="Symbol" w:eastAsia="Symbol" w:cs="Symbol"/>
+          <w:sz w:val="24"/>
+        </w:rPr>
+        <w:t>·</w:t>
+      </w:r>
+      <w:r>
+        <w:rPr>
+          <w:rFonts w:hint="eastAsia" w:ascii="SimSun" w:hAnsi="SimSun" w:eastAsia="SimSun" w:cs="SimSun"/>
+          <w:sz w:val="24"/>
+        </w:rPr>
+        <w:t xml:space="preserve">  </w:t>
+      </w:r>
+      <w:r>
+        <w:rPr>
+          <w:rStyle w:val="6"/>
+        </w:rPr>
+        <w:t>Field Type:</w:t>
+      </w:r>
+    </w:p>
+    <w:p>
+      <w:pPr>
+        <w:keepNext w:val="0"/>
+        <w:keepLines w:val="0"/>
+        <w:widowControl/>
+        <w:numPr>
+          <w:ilvl w:val="0"/>
+          <w:numId w:val="3"/>
+        </w:numPr>
+        <w:suppressLineNumbers w:val="0"/>
+        <w:spacing w:before="0" w:beforeAutospacing="1" w:after="0" w:afterAutospacing="1"/>
+        <w:ind w:left="720" w:hanging="360"/>
+      </w:pPr>
+      <w:r>
+        <w:t xml:space="preserve">Changed </w:t>
+      </w:r>
+      <w:r>
+        <w:rPr>
+          <w:rStyle w:val="4"/>
+        </w:rPr>
+        <w:t>id</w:t>
+      </w:r>
+      <w:r>
+        <w:t xml:space="preserve"> to </w:t>
+      </w:r>
+      <w:r>
+        <w:rPr>
+          <w:rStyle w:val="4"/>
+        </w:rPr>
+        <w:t>Long</w:t>
+      </w:r>
+      <w:r>
+        <w:t xml:space="preserve"> for better compatibility with databases where the primary key is usually </w:t>
+      </w:r>
+      <w:r>
+        <w:rPr>
+          <w:rStyle w:val="4"/>
+        </w:rPr>
+        <w:t>BIGINT</w:t>
+      </w:r>
+      <w:r>
+        <w:t>.</w:t>
+      </w:r>
+    </w:p>
+    <w:p>
+      <w:pPr>
+        <w:keepNext w:val="0"/>
+        <w:keepLines w:val="0"/>
+        <w:widowControl/>
+        <w:numPr>
+          <w:ilvl w:val="0"/>
+          <w:numId w:val="3"/>
+        </w:numPr>
+        <w:suppressLineNumbers w:val="0"/>
+        <w:spacing w:before="0" w:beforeAutospacing="1" w:after="0" w:afterAutospacing="1"/>
+        <w:ind w:left="720" w:hanging="360"/>
+      </w:pPr>
+      <w:r>
+        <w:t xml:space="preserve">Changed </w:t>
+      </w:r>
+      <w:r>
+        <w:rPr>
+          <w:rStyle w:val="4"/>
+        </w:rPr>
+        <w:t>DueDate</w:t>
+      </w:r>
+      <w:r>
+        <w:t xml:space="preserve"> to </w:t>
+      </w:r>
+      <w:r>
+        <w:rPr>
+          <w:rStyle w:val="4"/>
+        </w:rPr>
+        <w:t>LocalDate</w:t>
+      </w:r>
+      <w:r>
+        <w:t xml:space="preserve"> for better date handling rather than </w:t>
+      </w:r>
+      <w:r>
+        <w:rPr>
+          <w:rStyle w:val="4"/>
+        </w:rPr>
+        <w:t>String</w:t>
+      </w:r>
+      <w:r>
+        <w:t xml:space="preserve"> (using </w:t>
+      </w:r>
+      <w:r>
+        <w:rPr>
+          <w:rStyle w:val="4"/>
+        </w:rPr>
+        <w:t>LocalDate</w:t>
+      </w:r>
+      <w:r>
+        <w:t xml:space="preserve"> for date fields is the recommended approach in modern Java).</w:t>
+      </w:r>
+    </w:p>
+    <w:p>
+      <w:pPr>
+        <w:keepNext w:val="0"/>
+        <w:keepLines w:val="0"/>
+        <w:widowControl/>
+        <w:suppressLineNumbers w:val="0"/>
+      </w:pPr>
+      <w:r>
+        <w:rPr>
+          <w:rFonts w:hint="default" w:ascii="Symbol" w:hAnsi="Symbol" w:eastAsia="Symbol" w:cs="Symbol"/>
+          <w:sz w:val="24"/>
+        </w:rPr>
+        <w:t>·</w:t>
+      </w:r>
+      <w:r>
+        <w:rPr>
+          <w:rFonts w:hint="eastAsia" w:ascii="SimSun" w:hAnsi="SimSun" w:eastAsia="SimSun" w:cs="SimSun"/>
+          <w:sz w:val="24"/>
+        </w:rPr>
+        <w:t xml:space="preserve">  </w:t>
+      </w:r>
+      <w:r>
+        <w:rPr>
+          <w:rStyle w:val="6"/>
+        </w:rPr>
+        <w:t>Column Annotations:</w:t>
+      </w:r>
+    </w:p>
+    <w:p>
+      <w:pPr>
+        <w:keepNext w:val="0"/>
+        <w:keepLines w:val="0"/>
+        <w:widowControl/>
+        <w:numPr>
+          <w:ilvl w:val="0"/>
+          <w:numId w:val="4"/>
+        </w:numPr>
+        <w:suppressLineNumbers w:val="0"/>
+        <w:spacing w:before="0" w:beforeAutospacing="1" w:after="0" w:afterAutospacing="1"/>
+        <w:ind w:left="720" w:hanging="360"/>
+      </w:pPr>
+      <w:r>
+        <w:t xml:space="preserve">Made the fields </w:t>
+      </w:r>
+      <w:r>
+        <w:rPr>
+          <w:rStyle w:val="4"/>
+        </w:rPr>
+        <w:t>title</w:t>
+      </w:r>
+      <w:r>
+        <w:t xml:space="preserve">, </w:t>
+      </w:r>
+      <w:r>
+        <w:rPr>
+          <w:rStyle w:val="4"/>
+        </w:rPr>
+        <w:t>description</w:t>
+      </w:r>
+      <w:r>
+        <w:t xml:space="preserve">, </w:t>
+      </w:r>
+      <w:r>
+        <w:rPr>
+          <w:rStyle w:val="4"/>
+        </w:rPr>
+        <w:t>status</w:t>
+      </w:r>
+      <w:r>
+        <w:t xml:space="preserve">, </w:t>
+      </w:r>
+      <w:r>
+        <w:rPr>
+          <w:rStyle w:val="4"/>
+        </w:rPr>
+        <w:t>priority</w:t>
+      </w:r>
+      <w:r>
+        <w:t xml:space="preserve">, </w:t>
+      </w:r>
+      <w:r>
+        <w:rPr>
+          <w:rStyle w:val="4"/>
+        </w:rPr>
+        <w:t>category</w:t>
+      </w:r>
+      <w:r>
+        <w:t xml:space="preserve">, and </w:t>
+      </w:r>
+      <w:r>
+        <w:rPr>
+          <w:rStyle w:val="4"/>
+        </w:rPr>
+        <w:t>dueDate</w:t>
+      </w:r>
+      <w:r>
+        <w:t xml:space="preserve"> non-nullable with </w:t>
+      </w:r>
+      <w:r>
+        <w:rPr>
+          <w:rStyle w:val="4"/>
+        </w:rPr>
+        <w:t>@Column(nullable = false)</w:t>
+      </w:r>
+      <w:r>
+        <w:t>.</w:t>
+      </w:r>
+    </w:p>
+    <w:p>
+      <w:pPr>
+        <w:keepNext w:val="0"/>
+        <w:keepLines w:val="0"/>
+        <w:widowControl/>
+        <w:numPr>
+          <w:ilvl w:val="0"/>
+          <w:numId w:val="4"/>
+        </w:numPr>
+        <w:suppressLineNumbers w:val="0"/>
+        <w:spacing w:before="0" w:beforeAutospacing="1" w:after="0" w:afterAutospacing="1"/>
+        <w:ind w:left="720" w:hanging="360"/>
+      </w:pPr>
+      <w:r>
+        <w:t xml:space="preserve">Renamed </w:t>
+      </w:r>
+      <w:r>
+        <w:rPr>
+          <w:rStyle w:val="4"/>
+        </w:rPr>
+        <w:t>DueDate</w:t>
+      </w:r>
+      <w:r>
+        <w:t xml:space="preserve"> to </w:t>
+      </w:r>
+      <w:r>
+        <w:rPr>
+          <w:rStyle w:val="4"/>
+        </w:rPr>
+        <w:t>due_date</w:t>
+      </w:r>
+      <w:r>
+        <w:t xml:space="preserve"> to follow common database naming conventions.</w:t>
+      </w:r>
+    </w:p>
+    <w:p>
+      <w:pPr>
+        <w:keepNext w:val="0"/>
+        <w:keepLines w:val="0"/>
+        <w:widowControl/>
+        <w:suppressLineNumbers w:val="0"/>
+      </w:pPr>
+      <w:r>
+        <w:rPr>
+          <w:rFonts w:hint="default" w:ascii="Symbol" w:hAnsi="Symbol" w:eastAsia="Symbol" w:cs="Symbol"/>
+          <w:sz w:val="24"/>
+        </w:rPr>
+        <w:t>·</w:t>
+      </w:r>
+      <w:r>
+        <w:rPr>
+          <w:rFonts w:hint="eastAsia" w:ascii="SimSun" w:hAnsi="SimSun" w:eastAsia="SimSun" w:cs="SimSun"/>
+          <w:sz w:val="24"/>
+        </w:rPr>
+        <w:t xml:space="preserve">  </w:t>
+      </w:r>
+      <w:r>
+        <w:rPr>
+          <w:rStyle w:val="6"/>
+        </w:rPr>
+        <w:t>Foreign Key Relationship:</w:t>
+      </w:r>
+    </w:p>
+    <w:p>
+      <w:pPr>
+        <w:keepNext w:val="0"/>
+        <w:keepLines w:val="0"/>
+        <w:widowControl/>
+        <w:numPr>
+          <w:ilvl w:val="0"/>
+          <w:numId w:val="5"/>
+        </w:numPr>
+        <w:suppressLineNumbers w:val="0"/>
+        <w:spacing w:before="0" w:beforeAutospacing="1" w:after="0" w:afterAutospacing="1"/>
+        <w:ind w:left="720" w:hanging="360"/>
+      </w:pPr>
+      <w:r>
+        <w:t xml:space="preserve">Used </w:t>
+      </w:r>
+      <w:r>
+        <w:rPr>
+          <w:rStyle w:val="4"/>
+        </w:rPr>
+        <w:t>@ManyToOne</w:t>
+      </w:r>
+      <w:r>
+        <w:t xml:space="preserve"> with </w:t>
+      </w:r>
+      <w:r>
+        <w:rPr>
+          <w:rStyle w:val="4"/>
+        </w:rPr>
+        <w:t>fetch = FetchType.LAZY</w:t>
+      </w:r>
+      <w:r>
+        <w:t xml:space="preserve"> for the </w:t>
+      </w:r>
+      <w:r>
+        <w:rPr>
+          <w:rStyle w:val="4"/>
+        </w:rPr>
+        <w:t>userId</w:t>
+      </w:r>
+      <w:r>
+        <w:t xml:space="preserve"> relationship, which allows efficient loading of related data when needed.</w:t>
+      </w:r>
+    </w:p>
+    <w:p>
+      <w:pPr>
+        <w:keepNext w:val="0"/>
+        <w:keepLines w:val="0"/>
+        <w:widowControl/>
+        <w:numPr>
+          <w:ilvl w:val="0"/>
+          <w:numId w:val="5"/>
+        </w:numPr>
+        <w:suppressLineNumbers w:val="0"/>
+        <w:spacing w:before="0" w:beforeAutospacing="1" w:after="0" w:afterAutospacing="1"/>
+        <w:ind w:left="720" w:hanging="360"/>
+      </w:pPr>
+      <w:r>
+        <w:rPr>
+          <w:rStyle w:val="4"/>
+        </w:rPr>
+        <w:t>@JoinColumn(name = "user_id", nullable = false)</w:t>
+      </w:r>
+      <w:r>
+        <w:t xml:space="preserve"> links this table to the </w:t>
+      </w:r>
+      <w:r>
+        <w:rPr>
+          <w:rStyle w:val="4"/>
+        </w:rPr>
+        <w:t>User</w:t>
+      </w:r>
+      <w:r>
+        <w:t xml:space="preserve"> table, ensuring the foreign key relationship is established properly.</w:t>
+      </w:r>
+    </w:p>
+    <w:p>
+      <w:pPr>
+        <w:keepNext w:val="0"/>
+        <w:keepLines w:val="0"/>
+        <w:widowControl/>
+        <w:numPr>
+          <w:numId w:val="0"/>
+        </w:numPr>
+        <w:suppressLineNumbers w:val="0"/>
+        <w:tabs>
+          <w:tab w:val="left" w:pos="720"/>
+        </w:tabs>
+        <w:spacing w:before="0" w:beforeAutospacing="1" w:after="0" w:afterAutospacing="1"/>
+      </w:pPr>
+    </w:p>
+    <w:p>
+      <w:pPr>
+        <w:keepNext w:val="0"/>
+        <w:keepLines w:val="0"/>
+        <w:widowControl/>
+        <w:numPr>
+          <w:numId w:val="0"/>
+        </w:numPr>
+        <w:suppressLineNumbers w:val="0"/>
+        <w:tabs>
+          <w:tab w:val="left" w:pos="720"/>
+        </w:tabs>
+        <w:spacing w:before="0" w:beforeAutospacing="1" w:after="0" w:afterAutospacing="1"/>
+      </w:pPr>
+    </w:p>
+    <w:p>
+      <w:pPr>
+        <w:keepNext w:val="0"/>
+        <w:keepLines w:val="0"/>
+        <w:widowControl/>
+        <w:numPr>
+          <w:numId w:val="0"/>
+        </w:numPr>
+        <w:suppressLineNumbers w:val="0"/>
+        <w:tabs>
+          <w:tab w:val="left" w:pos="720"/>
+        </w:tabs>
+        <w:spacing w:before="0" w:beforeAutospacing="1" w:after="0" w:afterAutospacing="1"/>
+        <w:rPr>
+          <w:rFonts w:hint="default"/>
+          <w:sz w:val="40"/>
+          <w:szCs w:val="40"/>
+        </w:rPr>
+      </w:pPr>
+      <w:r>
+        <w:rPr>
+          <w:rFonts w:hint="default"/>
+          <w:sz w:val="40"/>
+          <w:szCs w:val="40"/>
+          <w:lang w:val="en-US"/>
+        </w:rPr>
+        <w:t>A</w:t>
+      </w:r>
+      <w:r>
+        <w:rPr>
+          <w:rFonts w:hint="default"/>
+          <w:sz w:val="40"/>
+          <w:szCs w:val="40"/>
+        </w:rPr>
+        <w:t>uditlog</w:t>
+      </w:r>
+    </w:p>
+    <w:p>
+      <w:pPr>
+        <w:keepNext w:val="0"/>
+        <w:keepLines w:val="0"/>
+        <w:widowControl/>
+        <w:suppressLineNumbers w:val="0"/>
+      </w:pPr>
+      <w:r>
+        <w:rPr>
+          <w:rFonts w:hint="default" w:ascii="Symbol" w:hAnsi="Symbol" w:eastAsia="Symbol" w:cs="Symbol"/>
+          <w:sz w:val="24"/>
+        </w:rPr>
+        <w:t>·</w:t>
+      </w:r>
+      <w:r>
+        <w:rPr>
+          <w:rFonts w:hint="eastAsia" w:ascii="SimSun" w:hAnsi="SimSun" w:eastAsia="SimSun" w:cs="SimSun"/>
+          <w:sz w:val="24"/>
+        </w:rPr>
+        <w:t xml:space="preserve">  </w:t>
+      </w:r>
+      <w:r>
+        <w:rPr>
+          <w:rStyle w:val="6"/>
+        </w:rPr>
+        <w:t>Field Type:</w:t>
+      </w:r>
+    </w:p>
+    <w:p>
+      <w:pPr>
+        <w:keepNext w:val="0"/>
+        <w:keepLines w:val="0"/>
+        <w:widowControl/>
+        <w:numPr>
+          <w:ilvl w:val="0"/>
+          <w:numId w:val="6"/>
+        </w:numPr>
+        <w:suppressLineNumbers w:val="0"/>
+        <w:spacing w:before="0" w:beforeAutospacing="1" w:after="0" w:afterAutospacing="1"/>
+        <w:ind w:left="720" w:hanging="360"/>
+      </w:pPr>
+      <w:r>
+        <w:t xml:space="preserve">Changed </w:t>
+      </w:r>
+      <w:r>
+        <w:rPr>
+          <w:rStyle w:val="4"/>
+        </w:rPr>
+        <w:t>id</w:t>
+      </w:r>
+      <w:r>
+        <w:t xml:space="preserve"> to </w:t>
+      </w:r>
+      <w:r>
+        <w:rPr>
+          <w:rStyle w:val="4"/>
+        </w:rPr>
+        <w:t>Long</w:t>
+      </w:r>
+      <w:r>
+        <w:t xml:space="preserve"> for better compatibility with databases where the primary key is usually </w:t>
+      </w:r>
+      <w:r>
+        <w:rPr>
+          <w:rStyle w:val="4"/>
+        </w:rPr>
+        <w:t>BIGINT</w:t>
+      </w:r>
+      <w:r>
+        <w:t>.</w:t>
+      </w:r>
+    </w:p>
+    <w:p>
+      <w:pPr>
+        <w:keepNext w:val="0"/>
+        <w:keepLines w:val="0"/>
+        <w:widowControl/>
+        <w:numPr>
+          <w:ilvl w:val="0"/>
+          <w:numId w:val="6"/>
+        </w:numPr>
+        <w:suppressLineNumbers w:val="0"/>
+        <w:spacing w:before="0" w:beforeAutospacing="1" w:after="0" w:afterAutospacing="1"/>
+        <w:ind w:left="720" w:hanging="360"/>
+      </w:pPr>
+      <w:r>
+        <w:t xml:space="preserve">Changed </w:t>
+      </w:r>
+      <w:r>
+        <w:rPr>
+          <w:rStyle w:val="4"/>
+        </w:rPr>
+        <w:t>userID</w:t>
+      </w:r>
+      <w:r>
+        <w:t xml:space="preserve"> to a </w:t>
+      </w:r>
+      <w:r>
+        <w:rPr>
+          <w:rStyle w:val="4"/>
+        </w:rPr>
+        <w:t>User</w:t>
+      </w:r>
+      <w:r>
+        <w:t xml:space="preserve"> entity reference (</w:t>
+      </w:r>
+      <w:r>
+        <w:rPr>
+          <w:rStyle w:val="4"/>
+        </w:rPr>
+        <w:t>ManyToOne</w:t>
+      </w:r>
+      <w:r>
+        <w:t xml:space="preserve"> relationship) rather than just an integer, which provides better object-relational mapping and avoids having a raw foreign key.</w:t>
+      </w:r>
+    </w:p>
+    <w:p>
+      <w:pPr>
+        <w:keepNext w:val="0"/>
+        <w:keepLines w:val="0"/>
+        <w:widowControl/>
+        <w:suppressLineNumbers w:val="0"/>
+      </w:pPr>
+      <w:r>
+        <w:rPr>
+          <w:rFonts w:hint="default" w:ascii="Symbol" w:hAnsi="Symbol" w:eastAsia="Symbol" w:cs="Symbol"/>
+          <w:sz w:val="24"/>
+        </w:rPr>
+        <w:t>·</w:t>
+      </w:r>
+      <w:r>
+        <w:rPr>
+          <w:rFonts w:hint="eastAsia" w:ascii="SimSun" w:hAnsi="SimSun" w:eastAsia="SimSun" w:cs="SimSun"/>
+          <w:sz w:val="24"/>
+        </w:rPr>
+        <w:t xml:space="preserve">  </w:t>
+      </w:r>
+      <w:r>
+        <w:rPr>
+          <w:rStyle w:val="6"/>
+        </w:rPr>
+        <w:t>Timestamp Handling:</w:t>
+      </w:r>
+    </w:p>
+    <w:p>
+      <w:pPr>
+        <w:keepNext w:val="0"/>
+        <w:keepLines w:val="0"/>
+        <w:widowControl/>
+        <w:numPr>
+          <w:ilvl w:val="0"/>
+          <w:numId w:val="7"/>
+        </w:numPr>
+        <w:suppressLineNumbers w:val="0"/>
+        <w:spacing w:before="0" w:beforeAutospacing="1" w:after="0" w:afterAutospacing="1"/>
+        <w:ind w:left="720" w:hanging="360"/>
+      </w:pPr>
+      <w:r>
+        <w:t xml:space="preserve">Added a </w:t>
+      </w:r>
+      <w:r>
+        <w:rPr>
+          <w:rStyle w:val="4"/>
+        </w:rPr>
+        <w:t>timestamp</w:t>
+      </w:r>
+      <w:r>
+        <w:t xml:space="preserve"> field of type </w:t>
+      </w:r>
+      <w:r>
+        <w:rPr>
+          <w:rStyle w:val="4"/>
+        </w:rPr>
+        <w:t>LocalDateTime</w:t>
+      </w:r>
+      <w:r>
+        <w:t xml:space="preserve"> to store the time when the action occurred. This is a better approach than storing the date as a </w:t>
+      </w:r>
+      <w:r>
+        <w:rPr>
+          <w:rStyle w:val="4"/>
+        </w:rPr>
+        <w:t>String</w:t>
+      </w:r>
+      <w:r>
+        <w:t>.</w:t>
+      </w:r>
+    </w:p>
+    <w:p>
+      <w:pPr>
+        <w:keepNext w:val="0"/>
+        <w:keepLines w:val="0"/>
+        <w:widowControl/>
+        <w:suppressLineNumbers w:val="0"/>
+      </w:pPr>
+      <w:r>
+        <w:rPr>
+          <w:rFonts w:hint="default" w:ascii="Symbol" w:hAnsi="Symbol" w:eastAsia="Symbol" w:cs="Symbol"/>
+          <w:sz w:val="24"/>
+        </w:rPr>
+        <w:t>·</w:t>
+      </w:r>
+      <w:r>
+        <w:rPr>
+          <w:rFonts w:hint="eastAsia" w:ascii="SimSun" w:hAnsi="SimSun" w:eastAsia="SimSun" w:cs="SimSun"/>
+          <w:sz w:val="24"/>
+        </w:rPr>
+        <w:t xml:space="preserve">  </w:t>
+      </w:r>
+      <w:r>
+        <w:rPr>
+          <w:rStyle w:val="6"/>
+        </w:rPr>
+        <w:t>Foreign Key Relationship:</w:t>
+      </w:r>
+    </w:p>
+    <w:p>
+      <w:pPr>
+        <w:keepNext w:val="0"/>
+        <w:keepLines w:val="0"/>
+        <w:widowControl/>
+        <w:numPr>
+          <w:ilvl w:val="0"/>
+          <w:numId w:val="8"/>
+        </w:numPr>
+        <w:suppressLineNumbers w:val="0"/>
+        <w:spacing w:before="0" w:beforeAutospacing="1" w:after="0" w:afterAutospacing="1"/>
+        <w:ind w:left="720" w:hanging="360"/>
+      </w:pPr>
+      <w:r>
+        <w:t xml:space="preserve">Used </w:t>
+      </w:r>
+      <w:r>
+        <w:rPr>
+          <w:rStyle w:val="4"/>
+        </w:rPr>
+        <w:t>@ManyToOne(fetch = FetchType.LAZY)</w:t>
+      </w:r>
+      <w:r>
+        <w:t xml:space="preserve"> to map the relationship with the </w:t>
+      </w:r>
+      <w:r>
+        <w:rPr>
+          <w:rStyle w:val="4"/>
+        </w:rPr>
+        <w:t>User</w:t>
+      </w:r>
+      <w:r>
+        <w:t xml:space="preserve"> entity. This will lazily load the user associated with the audit log entry when needed.</w:t>
+      </w:r>
+    </w:p>
+    <w:p>
+      <w:pPr>
+        <w:keepNext w:val="0"/>
+        <w:keepLines w:val="0"/>
+        <w:widowControl/>
+        <w:numPr>
+          <w:ilvl w:val="0"/>
+          <w:numId w:val="8"/>
+        </w:numPr>
+        <w:suppressLineNumbers w:val="0"/>
+        <w:spacing w:before="0" w:beforeAutospacing="1" w:after="0" w:afterAutospacing="1"/>
+        <w:ind w:left="720" w:hanging="360"/>
+      </w:pPr>
+      <w:r>
+        <w:rPr>
+          <w:rStyle w:val="4"/>
+        </w:rPr>
+        <w:t>@JoinColumn(name = "user_id", nullable = false)</w:t>
+      </w:r>
+      <w:r>
+        <w:t xml:space="preserve"> to specify that the foreign key column will be </w:t>
+      </w:r>
+      <w:r>
+        <w:rPr>
+          <w:rStyle w:val="4"/>
+        </w:rPr>
+        <w:t>user_id</w:t>
+      </w:r>
+      <w:r>
+        <w:t>, ensuring referential integrity.</w:t>
+      </w:r>
+    </w:p>
+    <w:p>
+      <w:pPr>
+        <w:keepNext w:val="0"/>
+        <w:keepLines w:val="0"/>
+        <w:widowControl/>
+        <w:numPr>
+          <w:numId w:val="0"/>
+        </w:numPr>
+        <w:suppressLineNumbers w:val="0"/>
+        <w:tabs>
+          <w:tab w:val="left" w:pos="720"/>
+        </w:tabs>
+        <w:spacing w:before="0" w:beforeAutospacing="1" w:after="0" w:afterAutospacing="1"/>
+        <w:rPr>
+          <w:rFonts w:hint="default"/>
+          <w:sz w:val="40"/>
+          <w:szCs w:val="40"/>
+          <w:lang w:val="en-US"/>
+        </w:rPr>
+      </w:pPr>
+      <w:r>
+        <w:rPr>
+          <w:rFonts w:hint="default"/>
+          <w:sz w:val="40"/>
+          <w:szCs w:val="40"/>
+          <w:lang w:val="en-US"/>
+        </w:rPr>
+        <w:t>@Table</w:t>
+      </w:r>
+    </w:p>
+    <w:p>
+      <w:pPr>
+        <w:keepNext w:val="0"/>
+        <w:keepLines w:val="0"/>
+        <w:widowControl/>
+        <w:numPr>
+          <w:numId w:val="0"/>
+        </w:numPr>
+        <w:suppressLineNumbers w:val="0"/>
+        <w:tabs>
+          <w:tab w:val="left" w:pos="720"/>
+        </w:tabs>
+        <w:spacing w:before="0" w:beforeAutospacing="1" w:after="0" w:afterAutospacing="1"/>
+        <w:rPr>
+          <w:rFonts w:hint="default"/>
+          <w:sz w:val="26"/>
+          <w:szCs w:val="26"/>
+          <w:lang w:val="en-US"/>
+        </w:rPr>
+      </w:pPr>
+      <w:r>
+        <w:rPr>
+          <w:rFonts w:hint="default"/>
+          <w:sz w:val="40"/>
+          <w:szCs w:val="40"/>
+          <w:lang w:val="en-US"/>
+        </w:rPr>
+        <w:t xml:space="preserve"> </w:t>
+      </w:r>
+      <w:r>
+        <w:rPr>
+          <w:rFonts w:ascii="SimSun" w:hAnsi="SimSun" w:eastAsia="SimSun" w:cs="SimSun"/>
+          <w:sz w:val="24"/>
+          <w:szCs w:val="24"/>
+        </w:rPr>
+        <w:t xml:space="preserve">The </w:t>
+      </w:r>
+      <w:r>
+        <w:rPr>
+          <w:rStyle w:val="4"/>
+          <w:rFonts w:ascii="SimSun" w:hAnsi="SimSun" w:eastAsia="SimSun" w:cs="SimSun"/>
+          <w:sz w:val="24"/>
+          <w:szCs w:val="24"/>
+        </w:rPr>
+        <w:t>@Table(name = "audit_log")</w:t>
+      </w:r>
+      <w:r>
+        <w:rPr>
+          <w:rFonts w:ascii="SimSun" w:hAnsi="SimSun" w:eastAsia="SimSun" w:cs="SimSun"/>
+          <w:sz w:val="24"/>
+          <w:szCs w:val="24"/>
+        </w:rPr>
+        <w:t xml:space="preserve"> annotation specifies the name of the database table that this entity will be mapped to. By default, the table name will be derived from the class name, which in this case would be </w:t>
+      </w:r>
+      <w:r>
+        <w:rPr>
+          <w:rStyle w:val="4"/>
+          <w:rFonts w:ascii="SimSun" w:hAnsi="SimSun" w:eastAsia="SimSun" w:cs="SimSun"/>
+          <w:sz w:val="24"/>
+          <w:szCs w:val="24"/>
+        </w:rPr>
+        <w:t>AuditLog</w:t>
+      </w:r>
+      <w:r>
+        <w:rPr>
+          <w:rFonts w:ascii="SimSun" w:hAnsi="SimSun" w:eastAsia="SimSun" w:cs="SimSun"/>
+          <w:sz w:val="24"/>
+          <w:szCs w:val="24"/>
+        </w:rPr>
+        <w:t>. However, it's often good practice to follow specific naming conventions or ensure consistency between class names and table names in your database schema.</w:t>
+      </w:r>
       <w:bookmarkStart w:id="0" w:name="_GoBack"/>
       <w:bookmarkEnd w:id="0"/>
+    </w:p>
+    <w:p>
+      <w:pPr>
+        <w:rPr>
+          <w:rFonts w:hint="default" w:cstheme="minorBidi"/>
+          <w:sz w:val="40"/>
+          <w:szCs w:val="40"/>
+          <w:rtl w:val="0"/>
+          <w:lang w:val="en-US" w:bidi="ar-SY"/>
+        </w:rPr>
+      </w:pPr>
+    </w:p>
+    <w:p>
+      <w:pPr>
+        <w:rPr>
+          <w:rFonts w:hint="default" w:cstheme="minorBidi"/>
+          <w:sz w:val="40"/>
+          <w:szCs w:val="40"/>
+          <w:rtl w:val="0"/>
+          <w:lang w:val="en-US" w:bidi="ar-SY"/>
+        </w:rPr>
+      </w:pPr>
     </w:p>
     <w:sectPr>
       <w:pgSz w:w="11906" w:h="16838"/>
@@ -617,6 +1574,751 @@
     </w:lvl>
   </w:abstractNum>
   <w:abstractNum w:abstractNumId="1">
+    <w:nsid w:val="E9EF84DD"/>
+    <w:multiLevelType w:val="multilevel"/>
+    <w:tmpl w:val="E9EF84DD"/>
+    <w:lvl w:ilvl="0" w:tentative="0">
+      <w:start w:val="1"/>
+      <w:numFmt w:val="bullet"/>
+      <w:lvlText w:val=""/>
+      <w:lvlJc w:val="left"/>
+      <w:pPr>
+        <w:tabs>
+          <w:tab w:val="left" w:pos="720"/>
+        </w:tabs>
+        <w:ind w:left="720" w:hanging="360"/>
+      </w:pPr>
+      <w:rPr>
+        <w:rFonts w:hint="default" w:ascii="Symbol" w:hAnsi="Symbol" w:cs="Symbol"/>
+        <w:sz w:val="20"/>
+      </w:rPr>
+    </w:lvl>
+    <w:lvl w:ilvl="1" w:tentative="0">
+      <w:start w:val="1"/>
+      <w:numFmt w:val="bullet"/>
+      <w:lvlText w:val="o"/>
+      <w:lvlJc w:val="left"/>
+      <w:pPr>
+        <w:tabs>
+          <w:tab w:val="left" w:pos="1440"/>
+        </w:tabs>
+        <w:ind w:left="1440" w:hanging="360"/>
+      </w:pPr>
+      <w:rPr>
+        <w:rFonts w:hint="default" w:ascii="Courier New" w:hAnsi="Courier New" w:cs="Courier New"/>
+        <w:sz w:val="20"/>
+      </w:rPr>
+    </w:lvl>
+    <w:lvl w:ilvl="2" w:tentative="0">
+      <w:start w:val="1"/>
+      <w:numFmt w:val="bullet"/>
+      <w:lvlText w:val=""/>
+      <w:lvlJc w:val="left"/>
+      <w:pPr>
+        <w:tabs>
+          <w:tab w:val="left" w:pos="2160"/>
+        </w:tabs>
+        <w:ind w:left="2160" w:hanging="360"/>
+      </w:pPr>
+      <w:rPr>
+        <w:rFonts w:hint="default" w:ascii="Wingdings" w:hAnsi="Wingdings" w:cs="Wingdings"/>
+        <w:sz w:val="20"/>
+      </w:rPr>
+    </w:lvl>
+    <w:lvl w:ilvl="3" w:tentative="0">
+      <w:start w:val="1"/>
+      <w:numFmt w:val="bullet"/>
+      <w:lvlText w:val=""/>
+      <w:lvlJc w:val="left"/>
+      <w:pPr>
+        <w:tabs>
+          <w:tab w:val="left" w:pos="2880"/>
+        </w:tabs>
+        <w:ind w:left="2880" w:hanging="360"/>
+      </w:pPr>
+      <w:rPr>
+        <w:rFonts w:hint="default" w:ascii="Wingdings" w:hAnsi="Wingdings" w:cs="Wingdings"/>
+        <w:sz w:val="20"/>
+      </w:rPr>
+    </w:lvl>
+    <w:lvl w:ilvl="4" w:tentative="0">
+      <w:start w:val="1"/>
+      <w:numFmt w:val="bullet"/>
+      <w:lvlText w:val=""/>
+      <w:lvlJc w:val="left"/>
+      <w:pPr>
+        <w:tabs>
+          <w:tab w:val="left" w:pos="3600"/>
+        </w:tabs>
+        <w:ind w:left="3600" w:hanging="360"/>
+      </w:pPr>
+      <w:rPr>
+        <w:rFonts w:hint="default" w:ascii="Wingdings" w:hAnsi="Wingdings" w:cs="Wingdings"/>
+        <w:sz w:val="20"/>
+      </w:rPr>
+    </w:lvl>
+    <w:lvl w:ilvl="5" w:tentative="0">
+      <w:start w:val="1"/>
+      <w:numFmt w:val="bullet"/>
+      <w:lvlText w:val=""/>
+      <w:lvlJc w:val="left"/>
+      <w:pPr>
+        <w:tabs>
+          <w:tab w:val="left" w:pos="4320"/>
+        </w:tabs>
+        <w:ind w:left="4320" w:hanging="360"/>
+      </w:pPr>
+      <w:rPr>
+        <w:rFonts w:hint="default" w:ascii="Wingdings" w:hAnsi="Wingdings" w:cs="Wingdings"/>
+        <w:sz w:val="20"/>
+      </w:rPr>
+    </w:lvl>
+    <w:lvl w:ilvl="6" w:tentative="0">
+      <w:start w:val="1"/>
+      <w:numFmt w:val="bullet"/>
+      <w:lvlText w:val=""/>
+      <w:lvlJc w:val="left"/>
+      <w:pPr>
+        <w:tabs>
+          <w:tab w:val="left" w:pos="5040"/>
+        </w:tabs>
+        <w:ind w:left="5040" w:hanging="360"/>
+      </w:pPr>
+      <w:rPr>
+        <w:rFonts w:hint="default" w:ascii="Wingdings" w:hAnsi="Wingdings" w:cs="Wingdings"/>
+        <w:sz w:val="20"/>
+      </w:rPr>
+    </w:lvl>
+    <w:lvl w:ilvl="7" w:tentative="0">
+      <w:start w:val="1"/>
+      <w:numFmt w:val="bullet"/>
+      <w:lvlText w:val=""/>
+      <w:lvlJc w:val="left"/>
+      <w:pPr>
+        <w:tabs>
+          <w:tab w:val="left" w:pos="5760"/>
+        </w:tabs>
+        <w:ind w:left="5760" w:hanging="360"/>
+      </w:pPr>
+      <w:rPr>
+        <w:rFonts w:hint="default" w:ascii="Wingdings" w:hAnsi="Wingdings" w:cs="Wingdings"/>
+        <w:sz w:val="20"/>
+      </w:rPr>
+    </w:lvl>
+    <w:lvl w:ilvl="8" w:tentative="0">
+      <w:start w:val="1"/>
+      <w:numFmt w:val="bullet"/>
+      <w:lvlText w:val=""/>
+      <w:lvlJc w:val="left"/>
+      <w:pPr>
+        <w:tabs>
+          <w:tab w:val="left" w:pos="6480"/>
+        </w:tabs>
+        <w:ind w:left="6480" w:hanging="360"/>
+      </w:pPr>
+      <w:rPr>
+        <w:rFonts w:hint="default" w:ascii="Wingdings" w:hAnsi="Wingdings" w:cs="Wingdings"/>
+        <w:sz w:val="20"/>
+      </w:rPr>
+    </w:lvl>
+  </w:abstractNum>
+  <w:abstractNum w:abstractNumId="2">
+    <w:nsid w:val="F0B214B6"/>
+    <w:multiLevelType w:val="multilevel"/>
+    <w:tmpl w:val="F0B214B6"/>
+    <w:lvl w:ilvl="0" w:tentative="0">
+      <w:start w:val="1"/>
+      <w:numFmt w:val="bullet"/>
+      <w:lvlText w:val=""/>
+      <w:lvlJc w:val="left"/>
+      <w:pPr>
+        <w:tabs>
+          <w:tab w:val="left" w:pos="720"/>
+        </w:tabs>
+        <w:ind w:left="720" w:hanging="360"/>
+      </w:pPr>
+      <w:rPr>
+        <w:rFonts w:ascii="Symbol" w:hAnsi="Symbol" w:cs="Symbol"/>
+        <w:sz w:val="20"/>
+      </w:rPr>
+    </w:lvl>
+    <w:lvl w:ilvl="1" w:tentative="0">
+      <w:start w:val="1"/>
+      <w:numFmt w:val="bullet"/>
+      <w:lvlText w:val="o"/>
+      <w:lvlJc w:val="left"/>
+      <w:pPr>
+        <w:tabs>
+          <w:tab w:val="left" w:pos="1440"/>
+        </w:tabs>
+        <w:ind w:left="1440" w:hanging="360"/>
+      </w:pPr>
+      <w:rPr>
+        <w:rFonts w:ascii="Courier New" w:hAnsi="Courier New" w:cs="Courier New"/>
+        <w:sz w:val="20"/>
+      </w:rPr>
+    </w:lvl>
+    <w:lvl w:ilvl="2" w:tentative="0">
+      <w:start w:val="1"/>
+      <w:numFmt w:val="bullet"/>
+      <w:lvlText w:val=""/>
+      <w:lvlJc w:val="left"/>
+      <w:pPr>
+        <w:tabs>
+          <w:tab w:val="left" w:pos="2160"/>
+        </w:tabs>
+        <w:ind w:left="2160" w:hanging="360"/>
+      </w:pPr>
+      <w:rPr>
+        <w:rFonts w:ascii="Wingdings" w:hAnsi="Wingdings" w:cs="Wingdings"/>
+        <w:sz w:val="20"/>
+      </w:rPr>
+    </w:lvl>
+    <w:lvl w:ilvl="3" w:tentative="0">
+      <w:start w:val="1"/>
+      <w:numFmt w:val="bullet"/>
+      <w:lvlText w:val=""/>
+      <w:lvlJc w:val="left"/>
+      <w:pPr>
+        <w:tabs>
+          <w:tab w:val="left" w:pos="2880"/>
+        </w:tabs>
+        <w:ind w:left="2880" w:hanging="360"/>
+      </w:pPr>
+      <w:rPr>
+        <w:rFonts w:hint="default" w:ascii="Wingdings" w:hAnsi="Wingdings" w:cs="Wingdings"/>
+        <w:sz w:val="20"/>
+      </w:rPr>
+    </w:lvl>
+    <w:lvl w:ilvl="4" w:tentative="0">
+      <w:start w:val="1"/>
+      <w:numFmt w:val="bullet"/>
+      <w:lvlText w:val=""/>
+      <w:lvlJc w:val="left"/>
+      <w:pPr>
+        <w:tabs>
+          <w:tab w:val="left" w:pos="3600"/>
+        </w:tabs>
+        <w:ind w:left="3600" w:hanging="360"/>
+      </w:pPr>
+      <w:rPr>
+        <w:rFonts w:hint="default" w:ascii="Wingdings" w:hAnsi="Wingdings" w:cs="Wingdings"/>
+        <w:sz w:val="20"/>
+      </w:rPr>
+    </w:lvl>
+    <w:lvl w:ilvl="5" w:tentative="0">
+      <w:start w:val="1"/>
+      <w:numFmt w:val="bullet"/>
+      <w:lvlText w:val=""/>
+      <w:lvlJc w:val="left"/>
+      <w:pPr>
+        <w:tabs>
+          <w:tab w:val="left" w:pos="4320"/>
+        </w:tabs>
+        <w:ind w:left="4320" w:hanging="360"/>
+      </w:pPr>
+      <w:rPr>
+        <w:rFonts w:hint="default" w:ascii="Wingdings" w:hAnsi="Wingdings" w:cs="Wingdings"/>
+        <w:sz w:val="20"/>
+      </w:rPr>
+    </w:lvl>
+    <w:lvl w:ilvl="6" w:tentative="0">
+      <w:start w:val="1"/>
+      <w:numFmt w:val="bullet"/>
+      <w:lvlText w:val=""/>
+      <w:lvlJc w:val="left"/>
+      <w:pPr>
+        <w:tabs>
+          <w:tab w:val="left" w:pos="5040"/>
+        </w:tabs>
+        <w:ind w:left="5040" w:hanging="360"/>
+      </w:pPr>
+      <w:rPr>
+        <w:rFonts w:hint="default" w:ascii="Wingdings" w:hAnsi="Wingdings" w:cs="Wingdings"/>
+        <w:sz w:val="20"/>
+      </w:rPr>
+    </w:lvl>
+    <w:lvl w:ilvl="7" w:tentative="0">
+      <w:start w:val="1"/>
+      <w:numFmt w:val="bullet"/>
+      <w:lvlText w:val=""/>
+      <w:lvlJc w:val="left"/>
+      <w:pPr>
+        <w:tabs>
+          <w:tab w:val="left" w:pos="5760"/>
+        </w:tabs>
+        <w:ind w:left="5760" w:hanging="360"/>
+      </w:pPr>
+      <w:rPr>
+        <w:rFonts w:hint="default" w:ascii="Wingdings" w:hAnsi="Wingdings" w:cs="Wingdings"/>
+        <w:sz w:val="20"/>
+      </w:rPr>
+    </w:lvl>
+    <w:lvl w:ilvl="8" w:tentative="0">
+      <w:start w:val="1"/>
+      <w:numFmt w:val="bullet"/>
+      <w:lvlText w:val=""/>
+      <w:lvlJc w:val="left"/>
+      <w:pPr>
+        <w:tabs>
+          <w:tab w:val="left" w:pos="6480"/>
+        </w:tabs>
+        <w:ind w:left="6480" w:hanging="360"/>
+      </w:pPr>
+      <w:rPr>
+        <w:rFonts w:hint="default" w:ascii="Wingdings" w:hAnsi="Wingdings" w:cs="Wingdings"/>
+        <w:sz w:val="20"/>
+      </w:rPr>
+    </w:lvl>
+  </w:abstractNum>
+  <w:abstractNum w:abstractNumId="3">
+    <w:nsid w:val="028DBDA9"/>
+    <w:multiLevelType w:val="multilevel"/>
+    <w:tmpl w:val="028DBDA9"/>
+    <w:lvl w:ilvl="0" w:tentative="0">
+      <w:start w:val="1"/>
+      <w:numFmt w:val="bullet"/>
+      <w:lvlText w:val=""/>
+      <w:lvlJc w:val="left"/>
+      <w:pPr>
+        <w:tabs>
+          <w:tab w:val="left" w:pos="720"/>
+        </w:tabs>
+        <w:ind w:left="720" w:hanging="360"/>
+      </w:pPr>
+      <w:rPr>
+        <w:rFonts w:hint="default" w:ascii="Symbol" w:hAnsi="Symbol" w:cs="Symbol"/>
+        <w:sz w:val="20"/>
+      </w:rPr>
+    </w:lvl>
+    <w:lvl w:ilvl="1" w:tentative="0">
+      <w:start w:val="1"/>
+      <w:numFmt w:val="bullet"/>
+      <w:lvlText w:val="o"/>
+      <w:lvlJc w:val="left"/>
+      <w:pPr>
+        <w:tabs>
+          <w:tab w:val="left" w:pos="1440"/>
+        </w:tabs>
+        <w:ind w:left="1440" w:hanging="360"/>
+      </w:pPr>
+      <w:rPr>
+        <w:rFonts w:hint="default" w:ascii="Courier New" w:hAnsi="Courier New" w:cs="Courier New"/>
+        <w:sz w:val="20"/>
+      </w:rPr>
+    </w:lvl>
+    <w:lvl w:ilvl="2" w:tentative="0">
+      <w:start w:val="1"/>
+      <w:numFmt w:val="bullet"/>
+      <w:lvlText w:val=""/>
+      <w:lvlJc w:val="left"/>
+      <w:pPr>
+        <w:tabs>
+          <w:tab w:val="left" w:pos="2160"/>
+        </w:tabs>
+        <w:ind w:left="2160" w:hanging="360"/>
+      </w:pPr>
+      <w:rPr>
+        <w:rFonts w:hint="default" w:ascii="Wingdings" w:hAnsi="Wingdings" w:cs="Wingdings"/>
+        <w:sz w:val="20"/>
+      </w:rPr>
+    </w:lvl>
+    <w:lvl w:ilvl="3" w:tentative="0">
+      <w:start w:val="1"/>
+      <w:numFmt w:val="bullet"/>
+      <w:lvlText w:val=""/>
+      <w:lvlJc w:val="left"/>
+      <w:pPr>
+        <w:tabs>
+          <w:tab w:val="left" w:pos="2880"/>
+        </w:tabs>
+        <w:ind w:left="2880" w:hanging="360"/>
+      </w:pPr>
+      <w:rPr>
+        <w:rFonts w:hint="default" w:ascii="Wingdings" w:hAnsi="Wingdings" w:cs="Wingdings"/>
+        <w:sz w:val="20"/>
+      </w:rPr>
+    </w:lvl>
+    <w:lvl w:ilvl="4" w:tentative="0">
+      <w:start w:val="1"/>
+      <w:numFmt w:val="bullet"/>
+      <w:lvlText w:val=""/>
+      <w:lvlJc w:val="left"/>
+      <w:pPr>
+        <w:tabs>
+          <w:tab w:val="left" w:pos="3600"/>
+        </w:tabs>
+        <w:ind w:left="3600" w:hanging="360"/>
+      </w:pPr>
+      <w:rPr>
+        <w:rFonts w:hint="default" w:ascii="Wingdings" w:hAnsi="Wingdings" w:cs="Wingdings"/>
+        <w:sz w:val="20"/>
+      </w:rPr>
+    </w:lvl>
+    <w:lvl w:ilvl="5" w:tentative="0">
+      <w:start w:val="1"/>
+      <w:numFmt w:val="bullet"/>
+      <w:lvlText w:val=""/>
+      <w:lvlJc w:val="left"/>
+      <w:pPr>
+        <w:tabs>
+          <w:tab w:val="left" w:pos="4320"/>
+        </w:tabs>
+        <w:ind w:left="4320" w:hanging="360"/>
+      </w:pPr>
+      <w:rPr>
+        <w:rFonts w:hint="default" w:ascii="Wingdings" w:hAnsi="Wingdings" w:cs="Wingdings"/>
+        <w:sz w:val="20"/>
+      </w:rPr>
+    </w:lvl>
+    <w:lvl w:ilvl="6" w:tentative="0">
+      <w:start w:val="1"/>
+      <w:numFmt w:val="bullet"/>
+      <w:lvlText w:val=""/>
+      <w:lvlJc w:val="left"/>
+      <w:pPr>
+        <w:tabs>
+          <w:tab w:val="left" w:pos="5040"/>
+        </w:tabs>
+        <w:ind w:left="5040" w:hanging="360"/>
+      </w:pPr>
+      <w:rPr>
+        <w:rFonts w:hint="default" w:ascii="Wingdings" w:hAnsi="Wingdings" w:cs="Wingdings"/>
+        <w:sz w:val="20"/>
+      </w:rPr>
+    </w:lvl>
+    <w:lvl w:ilvl="7" w:tentative="0">
+      <w:start w:val="1"/>
+      <w:numFmt w:val="bullet"/>
+      <w:lvlText w:val=""/>
+      <w:lvlJc w:val="left"/>
+      <w:pPr>
+        <w:tabs>
+          <w:tab w:val="left" w:pos="5760"/>
+        </w:tabs>
+        <w:ind w:left="5760" w:hanging="360"/>
+      </w:pPr>
+      <w:rPr>
+        <w:rFonts w:hint="default" w:ascii="Wingdings" w:hAnsi="Wingdings" w:cs="Wingdings"/>
+        <w:sz w:val="20"/>
+      </w:rPr>
+    </w:lvl>
+    <w:lvl w:ilvl="8" w:tentative="0">
+      <w:start w:val="1"/>
+      <w:numFmt w:val="bullet"/>
+      <w:lvlText w:val=""/>
+      <w:lvlJc w:val="left"/>
+      <w:pPr>
+        <w:tabs>
+          <w:tab w:val="left" w:pos="6480"/>
+        </w:tabs>
+        <w:ind w:left="6480" w:hanging="360"/>
+      </w:pPr>
+      <w:rPr>
+        <w:rFonts w:hint="default" w:ascii="Wingdings" w:hAnsi="Wingdings" w:cs="Wingdings"/>
+        <w:sz w:val="20"/>
+      </w:rPr>
+    </w:lvl>
+  </w:abstractNum>
+  <w:abstractNum w:abstractNumId="4">
+    <w:nsid w:val="188896D9"/>
+    <w:multiLevelType w:val="multilevel"/>
+    <w:tmpl w:val="188896D9"/>
+    <w:lvl w:ilvl="0" w:tentative="0">
+      <w:start w:val="1"/>
+      <w:numFmt w:val="bullet"/>
+      <w:lvlText w:val=""/>
+      <w:lvlJc w:val="left"/>
+      <w:pPr>
+        <w:tabs>
+          <w:tab w:val="left" w:pos="720"/>
+        </w:tabs>
+        <w:ind w:left="720" w:hanging="360"/>
+      </w:pPr>
+      <w:rPr>
+        <w:rFonts w:hint="default" w:ascii="Symbol" w:hAnsi="Symbol" w:cs="Symbol"/>
+        <w:sz w:val="20"/>
+      </w:rPr>
+    </w:lvl>
+    <w:lvl w:ilvl="1" w:tentative="0">
+      <w:start w:val="1"/>
+      <w:numFmt w:val="bullet"/>
+      <w:lvlText w:val="o"/>
+      <w:lvlJc w:val="left"/>
+      <w:pPr>
+        <w:tabs>
+          <w:tab w:val="left" w:pos="1440"/>
+        </w:tabs>
+        <w:ind w:left="1440" w:hanging="360"/>
+      </w:pPr>
+      <w:rPr>
+        <w:rFonts w:hint="default" w:ascii="Courier New" w:hAnsi="Courier New" w:cs="Courier New"/>
+        <w:sz w:val="20"/>
+      </w:rPr>
+    </w:lvl>
+    <w:lvl w:ilvl="2" w:tentative="0">
+      <w:start w:val="1"/>
+      <w:numFmt w:val="bullet"/>
+      <w:lvlText w:val=""/>
+      <w:lvlJc w:val="left"/>
+      <w:pPr>
+        <w:tabs>
+          <w:tab w:val="left" w:pos="2160"/>
+        </w:tabs>
+        <w:ind w:left="2160" w:hanging="360"/>
+      </w:pPr>
+      <w:rPr>
+        <w:rFonts w:hint="default" w:ascii="Wingdings" w:hAnsi="Wingdings" w:cs="Wingdings"/>
+        <w:sz w:val="20"/>
+      </w:rPr>
+    </w:lvl>
+    <w:lvl w:ilvl="3" w:tentative="0">
+      <w:start w:val="1"/>
+      <w:numFmt w:val="bullet"/>
+      <w:lvlText w:val=""/>
+      <w:lvlJc w:val="left"/>
+      <w:pPr>
+        <w:tabs>
+          <w:tab w:val="left" w:pos="2880"/>
+        </w:tabs>
+        <w:ind w:left="2880" w:hanging="360"/>
+      </w:pPr>
+      <w:rPr>
+        <w:rFonts w:hint="default" w:ascii="Wingdings" w:hAnsi="Wingdings" w:cs="Wingdings"/>
+        <w:sz w:val="20"/>
+      </w:rPr>
+    </w:lvl>
+    <w:lvl w:ilvl="4" w:tentative="0">
+      <w:start w:val="1"/>
+      <w:numFmt w:val="bullet"/>
+      <w:lvlText w:val=""/>
+      <w:lvlJc w:val="left"/>
+      <w:pPr>
+        <w:tabs>
+          <w:tab w:val="left" w:pos="3600"/>
+        </w:tabs>
+        <w:ind w:left="3600" w:hanging="360"/>
+      </w:pPr>
+      <w:rPr>
+        <w:rFonts w:hint="default" w:ascii="Wingdings" w:hAnsi="Wingdings" w:cs="Wingdings"/>
+        <w:sz w:val="20"/>
+      </w:rPr>
+    </w:lvl>
+    <w:lvl w:ilvl="5" w:tentative="0">
+      <w:start w:val="1"/>
+      <w:numFmt w:val="bullet"/>
+      <w:lvlText w:val=""/>
+      <w:lvlJc w:val="left"/>
+      <w:pPr>
+        <w:tabs>
+          <w:tab w:val="left" w:pos="4320"/>
+        </w:tabs>
+        <w:ind w:left="4320" w:hanging="360"/>
+      </w:pPr>
+      <w:rPr>
+        <w:rFonts w:hint="default" w:ascii="Wingdings" w:hAnsi="Wingdings" w:cs="Wingdings"/>
+        <w:sz w:val="20"/>
+      </w:rPr>
+    </w:lvl>
+    <w:lvl w:ilvl="6" w:tentative="0">
+      <w:start w:val="1"/>
+      <w:numFmt w:val="bullet"/>
+      <w:lvlText w:val=""/>
+      <w:lvlJc w:val="left"/>
+      <w:pPr>
+        <w:tabs>
+          <w:tab w:val="left" w:pos="5040"/>
+        </w:tabs>
+        <w:ind w:left="5040" w:hanging="360"/>
+      </w:pPr>
+      <w:rPr>
+        <w:rFonts w:hint="default" w:ascii="Wingdings" w:hAnsi="Wingdings" w:cs="Wingdings"/>
+        <w:sz w:val="20"/>
+      </w:rPr>
+    </w:lvl>
+    <w:lvl w:ilvl="7" w:tentative="0">
+      <w:start w:val="1"/>
+      <w:numFmt w:val="bullet"/>
+      <w:lvlText w:val=""/>
+      <w:lvlJc w:val="left"/>
+      <w:pPr>
+        <w:tabs>
+          <w:tab w:val="left" w:pos="5760"/>
+        </w:tabs>
+        <w:ind w:left="5760" w:hanging="360"/>
+      </w:pPr>
+      <w:rPr>
+        <w:rFonts w:hint="default" w:ascii="Wingdings" w:hAnsi="Wingdings" w:cs="Wingdings"/>
+        <w:sz w:val="20"/>
+      </w:rPr>
+    </w:lvl>
+    <w:lvl w:ilvl="8" w:tentative="0">
+      <w:start w:val="1"/>
+      <w:numFmt w:val="bullet"/>
+      <w:lvlText w:val=""/>
+      <w:lvlJc w:val="left"/>
+      <w:pPr>
+        <w:tabs>
+          <w:tab w:val="left" w:pos="6480"/>
+        </w:tabs>
+        <w:ind w:left="6480" w:hanging="360"/>
+      </w:pPr>
+      <w:rPr>
+        <w:rFonts w:hint="default" w:ascii="Wingdings" w:hAnsi="Wingdings" w:cs="Wingdings"/>
+        <w:sz w:val="20"/>
+      </w:rPr>
+    </w:lvl>
+  </w:abstractNum>
+  <w:abstractNum w:abstractNumId="5">
+    <w:nsid w:val="2CAB0D80"/>
+    <w:multiLevelType w:val="multilevel"/>
+    <w:tmpl w:val="2CAB0D80"/>
+    <w:lvl w:ilvl="0" w:tentative="0">
+      <w:start w:val="1"/>
+      <w:numFmt w:val="bullet"/>
+      <w:lvlText w:val=""/>
+      <w:lvlJc w:val="left"/>
+      <w:pPr>
+        <w:tabs>
+          <w:tab w:val="left" w:pos="720"/>
+        </w:tabs>
+        <w:ind w:left="720" w:hanging="360"/>
+      </w:pPr>
+      <w:rPr>
+        <w:rFonts w:hint="default" w:ascii="Symbol" w:hAnsi="Symbol" w:cs="Symbol"/>
+        <w:sz w:val="20"/>
+      </w:rPr>
+    </w:lvl>
+    <w:lvl w:ilvl="1" w:tentative="0">
+      <w:start w:val="1"/>
+      <w:numFmt w:val="bullet"/>
+      <w:lvlText w:val="o"/>
+      <w:lvlJc w:val="left"/>
+      <w:pPr>
+        <w:tabs>
+          <w:tab w:val="left" w:pos="1440"/>
+        </w:tabs>
+        <w:ind w:left="1440" w:hanging="360"/>
+      </w:pPr>
+      <w:rPr>
+        <w:rFonts w:hint="default" w:ascii="Courier New" w:hAnsi="Courier New" w:cs="Courier New"/>
+        <w:sz w:val="20"/>
+      </w:rPr>
+    </w:lvl>
+    <w:lvl w:ilvl="2" w:tentative="0">
+      <w:start w:val="1"/>
+      <w:numFmt w:val="bullet"/>
+      <w:lvlText w:val=""/>
+      <w:lvlJc w:val="left"/>
+      <w:pPr>
+        <w:tabs>
+          <w:tab w:val="left" w:pos="2160"/>
+        </w:tabs>
+        <w:ind w:left="2160" w:hanging="360"/>
+      </w:pPr>
+      <w:rPr>
+        <w:rFonts w:hint="default" w:ascii="Wingdings" w:hAnsi="Wingdings" w:cs="Wingdings"/>
+        <w:sz w:val="20"/>
+      </w:rPr>
+    </w:lvl>
+    <w:lvl w:ilvl="3" w:tentative="0">
+      <w:start w:val="1"/>
+      <w:numFmt w:val="bullet"/>
+      <w:lvlText w:val=""/>
+      <w:lvlJc w:val="left"/>
+      <w:pPr>
+        <w:tabs>
+          <w:tab w:val="left" w:pos="2880"/>
+        </w:tabs>
+        <w:ind w:left="2880" w:hanging="360"/>
+      </w:pPr>
+      <w:rPr>
+        <w:rFonts w:hint="default" w:ascii="Wingdings" w:hAnsi="Wingdings" w:cs="Wingdings"/>
+        <w:sz w:val="20"/>
+      </w:rPr>
+    </w:lvl>
+    <w:lvl w:ilvl="4" w:tentative="0">
+      <w:start w:val="1"/>
+      <w:numFmt w:val="bullet"/>
+      <w:lvlText w:val=""/>
+      <w:lvlJc w:val="left"/>
+      <w:pPr>
+        <w:tabs>
+          <w:tab w:val="left" w:pos="3600"/>
+        </w:tabs>
+        <w:ind w:left="3600" w:hanging="360"/>
+      </w:pPr>
+      <w:rPr>
+        <w:rFonts w:hint="default" w:ascii="Wingdings" w:hAnsi="Wingdings" w:cs="Wingdings"/>
+        <w:sz w:val="20"/>
+      </w:rPr>
+    </w:lvl>
+    <w:lvl w:ilvl="5" w:tentative="0">
+      <w:start w:val="1"/>
+      <w:numFmt w:val="bullet"/>
+      <w:lvlText w:val=""/>
+      <w:lvlJc w:val="left"/>
+      <w:pPr>
+        <w:tabs>
+          <w:tab w:val="left" w:pos="4320"/>
+        </w:tabs>
+        <w:ind w:left="4320" w:hanging="360"/>
+      </w:pPr>
+      <w:rPr>
+        <w:rFonts w:hint="default" w:ascii="Wingdings" w:hAnsi="Wingdings" w:cs="Wingdings"/>
+        <w:sz w:val="20"/>
+      </w:rPr>
+    </w:lvl>
+    <w:lvl w:ilvl="6" w:tentative="0">
+      <w:start w:val="1"/>
+      <w:numFmt w:val="bullet"/>
+      <w:lvlText w:val=""/>
+      <w:lvlJc w:val="left"/>
+      <w:pPr>
+        <w:tabs>
+          <w:tab w:val="left" w:pos="5040"/>
+        </w:tabs>
+        <w:ind w:left="5040" w:hanging="360"/>
+      </w:pPr>
+      <w:rPr>
+        <w:rFonts w:hint="default" w:ascii="Wingdings" w:hAnsi="Wingdings" w:cs="Wingdings"/>
+        <w:sz w:val="20"/>
+      </w:rPr>
+    </w:lvl>
+    <w:lvl w:ilvl="7" w:tentative="0">
+      <w:start w:val="1"/>
+      <w:numFmt w:val="bullet"/>
+      <w:lvlText w:val=""/>
+      <w:lvlJc w:val="left"/>
+      <w:pPr>
+        <w:tabs>
+          <w:tab w:val="left" w:pos="5760"/>
+        </w:tabs>
+        <w:ind w:left="5760" w:hanging="360"/>
+      </w:pPr>
+      <w:rPr>
+        <w:rFonts w:hint="default" w:ascii="Wingdings" w:hAnsi="Wingdings" w:cs="Wingdings"/>
+        <w:sz w:val="20"/>
+      </w:rPr>
+    </w:lvl>
+    <w:lvl w:ilvl="8" w:tentative="0">
+      <w:start w:val="1"/>
+      <w:numFmt w:val="bullet"/>
+      <w:lvlText w:val=""/>
+      <w:lvlJc w:val="left"/>
+      <w:pPr>
+        <w:tabs>
+          <w:tab w:val="left" w:pos="6480"/>
+        </w:tabs>
+        <w:ind w:left="6480" w:hanging="360"/>
+      </w:pPr>
+      <w:rPr>
+        <w:rFonts w:hint="default" w:ascii="Wingdings" w:hAnsi="Wingdings" w:cs="Wingdings"/>
+        <w:sz w:val="20"/>
+      </w:rPr>
+    </w:lvl>
+  </w:abstractNum>
+  <w:abstractNum w:abstractNumId="6">
     <w:nsid w:val="3CA577E6"/>
     <w:multiLevelType w:val="multilevel"/>
     <w:tmpl w:val="3CA577E6"/>
@@ -665,6 +2367,155 @@
       </w:pPr>
       <w:rPr>
         <w:rFonts w:hint="default" w:ascii="Wingdings" w:hAnsi="Wingdings" w:cs="Wingdings"/>
+        <w:sz w:val="20"/>
+      </w:rPr>
+    </w:lvl>
+    <w:lvl w:ilvl="3" w:tentative="0">
+      <w:start w:val="1"/>
+      <w:numFmt w:val="bullet"/>
+      <w:lvlText w:val=""/>
+      <w:lvlJc w:val="left"/>
+      <w:pPr>
+        <w:tabs>
+          <w:tab w:val="left" w:pos="2880"/>
+        </w:tabs>
+        <w:ind w:left="2880" w:hanging="360"/>
+      </w:pPr>
+      <w:rPr>
+        <w:rFonts w:hint="default" w:ascii="Wingdings" w:hAnsi="Wingdings" w:cs="Wingdings"/>
+        <w:sz w:val="20"/>
+      </w:rPr>
+    </w:lvl>
+    <w:lvl w:ilvl="4" w:tentative="0">
+      <w:start w:val="1"/>
+      <w:numFmt w:val="bullet"/>
+      <w:lvlText w:val=""/>
+      <w:lvlJc w:val="left"/>
+      <w:pPr>
+        <w:tabs>
+          <w:tab w:val="left" w:pos="3600"/>
+        </w:tabs>
+        <w:ind w:left="3600" w:hanging="360"/>
+      </w:pPr>
+      <w:rPr>
+        <w:rFonts w:hint="default" w:ascii="Wingdings" w:hAnsi="Wingdings" w:cs="Wingdings"/>
+        <w:sz w:val="20"/>
+      </w:rPr>
+    </w:lvl>
+    <w:lvl w:ilvl="5" w:tentative="0">
+      <w:start w:val="1"/>
+      <w:numFmt w:val="bullet"/>
+      <w:lvlText w:val=""/>
+      <w:lvlJc w:val="left"/>
+      <w:pPr>
+        <w:tabs>
+          <w:tab w:val="left" w:pos="4320"/>
+        </w:tabs>
+        <w:ind w:left="4320" w:hanging="360"/>
+      </w:pPr>
+      <w:rPr>
+        <w:rFonts w:hint="default" w:ascii="Wingdings" w:hAnsi="Wingdings" w:cs="Wingdings"/>
+        <w:sz w:val="20"/>
+      </w:rPr>
+    </w:lvl>
+    <w:lvl w:ilvl="6" w:tentative="0">
+      <w:start w:val="1"/>
+      <w:numFmt w:val="bullet"/>
+      <w:lvlText w:val=""/>
+      <w:lvlJc w:val="left"/>
+      <w:pPr>
+        <w:tabs>
+          <w:tab w:val="left" w:pos="5040"/>
+        </w:tabs>
+        <w:ind w:left="5040" w:hanging="360"/>
+      </w:pPr>
+      <w:rPr>
+        <w:rFonts w:hint="default" w:ascii="Wingdings" w:hAnsi="Wingdings" w:cs="Wingdings"/>
+        <w:sz w:val="20"/>
+      </w:rPr>
+    </w:lvl>
+    <w:lvl w:ilvl="7" w:tentative="0">
+      <w:start w:val="1"/>
+      <w:numFmt w:val="bullet"/>
+      <w:lvlText w:val=""/>
+      <w:lvlJc w:val="left"/>
+      <w:pPr>
+        <w:tabs>
+          <w:tab w:val="left" w:pos="5760"/>
+        </w:tabs>
+        <w:ind w:left="5760" w:hanging="360"/>
+      </w:pPr>
+      <w:rPr>
+        <w:rFonts w:hint="default" w:ascii="Wingdings" w:hAnsi="Wingdings" w:cs="Wingdings"/>
+        <w:sz w:val="20"/>
+      </w:rPr>
+    </w:lvl>
+    <w:lvl w:ilvl="8" w:tentative="0">
+      <w:start w:val="1"/>
+      <w:numFmt w:val="bullet"/>
+      <w:lvlText w:val=""/>
+      <w:lvlJc w:val="left"/>
+      <w:pPr>
+        <w:tabs>
+          <w:tab w:val="left" w:pos="6480"/>
+        </w:tabs>
+        <w:ind w:left="6480" w:hanging="360"/>
+      </w:pPr>
+      <w:rPr>
+        <w:rFonts w:hint="default" w:ascii="Wingdings" w:hAnsi="Wingdings" w:cs="Wingdings"/>
+        <w:sz w:val="20"/>
+      </w:rPr>
+    </w:lvl>
+  </w:abstractNum>
+  <w:abstractNum w:abstractNumId="7">
+    <w:nsid w:val="614D0B37"/>
+    <w:multiLevelType w:val="multilevel"/>
+    <w:tmpl w:val="614D0B37"/>
+    <w:lvl w:ilvl="0" w:tentative="0">
+      <w:start w:val="1"/>
+      <w:numFmt w:val="bullet"/>
+      <w:lvlText w:val=""/>
+      <w:lvlJc w:val="left"/>
+      <w:pPr>
+        <w:tabs>
+          <w:tab w:val="left" w:pos="720"/>
+        </w:tabs>
+        <w:ind w:left="720" w:hanging="360"/>
+      </w:pPr>
+      <w:rPr>
+        <w:rFonts w:ascii="Symbol" w:hAnsi="Symbol" w:cs="Symbol"/>
+        <w:sz w:val="20"/>
+      </w:rPr>
+    </w:lvl>
+    <w:lvl w:ilvl="1" w:tentative="0">
+      <w:start w:val="1"/>
+      <w:numFmt w:val="bullet"/>
+      <w:lvlText w:val="o"/>
+      <w:lvlJc w:val="left"/>
+      <w:pPr>
+        <w:tabs>
+          <w:tab w:val="left" w:pos="1440"/>
+        </w:tabs>
+        <w:ind w:left="1440" w:hanging="360"/>
+      </w:pPr>
+      <w:rPr>
+        <w:rFonts w:ascii="Courier New" w:hAnsi="Courier New" w:cs="Courier New"/>
+        <w:sz w:val="20"/>
+      </w:rPr>
+    </w:lvl>
+    <w:lvl w:ilvl="2" w:tentative="0">
+      <w:start w:val="1"/>
+      <w:numFmt w:val="bullet"/>
+      <w:lvlText w:val=""/>
+      <w:lvlJc w:val="left"/>
+      <w:pPr>
+        <w:tabs>
+          <w:tab w:val="left" w:pos="2160"/>
+        </w:tabs>
+        <w:ind w:left="2160" w:hanging="360"/>
+      </w:pPr>
+      <w:rPr>
+        <w:rFonts w:ascii="Wingdings" w:hAnsi="Wingdings" w:cs="Wingdings"/>
         <w:sz w:val="20"/>
       </w:rPr>
     </w:lvl>
@@ -769,7 +2620,25 @@
     <w:abstractNumId w:val="0"/>
   </w:num>
   <w:num w:numId="2">
+    <w:abstractNumId w:val="6"/>
+  </w:num>
+  <w:num w:numId="3">
+    <w:abstractNumId w:val="2"/>
+  </w:num>
+  <w:num w:numId="4">
     <w:abstractNumId w:val="1"/>
+  </w:num>
+  <w:num w:numId="5">
+    <w:abstractNumId w:val="3"/>
+  </w:num>
+  <w:num w:numId="6">
+    <w:abstractNumId w:val="7"/>
+  </w:num>
+  <w:num w:numId="7">
+    <w:abstractNumId w:val="4"/>
+  </w:num>
+  <w:num w:numId="8">
+    <w:abstractNumId w:val="5"/>
   </w:num>
 </w:numbering>
 </file>
@@ -1072,7 +2941,39 @@
       <w:szCs w:val="20"/>
     </w:rPr>
   </w:style>
-  <w:style w:type="character" w:styleId="5">
+  <w:style w:type="paragraph" w:styleId="5">
+    <w:name w:val="HTML Preformatted"/>
+    <w:uiPriority w:val="0"/>
+    <w:pPr>
+      <w:tabs>
+        <w:tab w:val="left" w:pos="916"/>
+        <w:tab w:val="left" w:pos="1832"/>
+        <w:tab w:val="left" w:pos="2748"/>
+        <w:tab w:val="left" w:pos="3664"/>
+        <w:tab w:val="left" w:pos="4580"/>
+        <w:tab w:val="left" w:pos="5496"/>
+        <w:tab w:val="left" w:pos="6412"/>
+        <w:tab w:val="left" w:pos="7328"/>
+        <w:tab w:val="left" w:pos="8244"/>
+        <w:tab w:val="left" w:pos="9160"/>
+        <w:tab w:val="left" w:pos="10076"/>
+        <w:tab w:val="left" w:pos="10992"/>
+        <w:tab w:val="left" w:pos="11908"/>
+        <w:tab w:val="left" w:pos="12824"/>
+        <w:tab w:val="left" w:pos="13740"/>
+        <w:tab w:val="left" w:pos="14656"/>
+      </w:tabs>
+      <w:jc w:val="left"/>
+    </w:pPr>
+    <w:rPr>
+      <w:rFonts w:hint="eastAsia" w:ascii="SimSun" w:hAnsi="SimSun" w:eastAsia="SimSun" w:cs="SimSun"/>
+      <w:kern w:val="0"/>
+      <w:sz w:val="24"/>
+      <w:szCs w:val="24"/>
+      <w:lang w:val="en-US" w:eastAsia="zh-CN" w:bidi="ar"/>
+    </w:rPr>
+  </w:style>
+  <w:style w:type="character" w:styleId="6">
     <w:name w:val="Strong"/>
     <w:basedOn w:val="2"/>
     <w:qFormat/>

</xml_diff>

<commit_message>
update user login and auth endpoint and make nice and clean
</commit_message>
<xml_diff>
--- a/projectDocumintation.docx
+++ b/projectDocumintation.docx
@@ -1330,10 +1330,9 @@
         </w:tabs>
         <w:spacing w:before="0" w:beforeAutospacing="1" w:after="0" w:afterAutospacing="1"/>
         <w:rPr>
-          <w:rFonts w:hint="default"/>
-          <w:sz w:val="26"/>
-          <w:szCs w:val="26"/>
-          <w:lang w:val="en-US"/>
+          <w:rFonts w:ascii="SimSun" w:hAnsi="SimSun" w:eastAsia="SimSun" w:cs="SimSun"/>
+          <w:sz w:val="24"/>
+          <w:szCs w:val="24"/>
         </w:rPr>
       </w:pPr>
       <w:r>
@@ -1360,35 +1359,115 @@
           <w:sz w:val="24"/>
           <w:szCs w:val="24"/>
         </w:rPr>
-        <w:t>@Table(name = "audit_log")</w:t>
-      </w:r>
-      <w:r>
-        <w:rPr>
-          <w:rFonts w:ascii="SimSun" w:hAnsi="SimSun" w:eastAsia="SimSun" w:cs="SimSun"/>
-          <w:sz w:val="24"/>
-          <w:szCs w:val="24"/>
-        </w:rPr>
-        <w:t xml:space="preserve"> annotation specifies the name of the database table that this entity will be mapped to. By default, the table name will be derived from the class name, which in this case would be </w:t>
-      </w:r>
-      <w:r>
-        <w:rPr>
-          <w:rStyle w:val="4"/>
-          <w:rFonts w:ascii="SimSun" w:hAnsi="SimSun" w:eastAsia="SimSun" w:cs="SimSun"/>
-          <w:sz w:val="24"/>
-          <w:szCs w:val="24"/>
-        </w:rPr>
-        <w:t>AuditLog</w:t>
-      </w:r>
-      <w:r>
-        <w:rPr>
-          <w:rFonts w:ascii="SimSun" w:hAnsi="SimSun" w:eastAsia="SimSun" w:cs="SimSun"/>
-          <w:sz w:val="24"/>
-          <w:szCs w:val="24"/>
-        </w:rPr>
-        <w:t>. However, it's often good practice to follow specific naming conventions or ensure consistency between class names and table names in your database schema.</w:t>
+        <w:t>@Table(name = "audit_l</w:t>
       </w:r>
       <w:bookmarkStart w:id="0" w:name="_GoBack"/>
       <w:bookmarkEnd w:id="0"/>
+      <w:r>
+        <w:rPr>
+          <w:rStyle w:val="4"/>
+          <w:rFonts w:ascii="SimSun" w:hAnsi="SimSun" w:eastAsia="SimSun" w:cs="SimSun"/>
+          <w:sz w:val="24"/>
+          <w:szCs w:val="24"/>
+        </w:rPr>
+        <w:t>og")</w:t>
+      </w:r>
+      <w:r>
+        <w:rPr>
+          <w:rFonts w:ascii="SimSun" w:hAnsi="SimSun" w:eastAsia="SimSun" w:cs="SimSun"/>
+          <w:sz w:val="24"/>
+          <w:szCs w:val="24"/>
+        </w:rPr>
+        <w:t xml:space="preserve"> annotation specifies the name of the database table that this entity will be mapped to. By default, the table name will be derived from the class name, which in this case would be </w:t>
+      </w:r>
+      <w:r>
+        <w:rPr>
+          <w:rStyle w:val="4"/>
+          <w:rFonts w:ascii="SimSun" w:hAnsi="SimSun" w:eastAsia="SimSun" w:cs="SimSun"/>
+          <w:sz w:val="24"/>
+          <w:szCs w:val="24"/>
+        </w:rPr>
+        <w:t>AuditLog</w:t>
+      </w:r>
+      <w:r>
+        <w:rPr>
+          <w:rFonts w:ascii="SimSun" w:hAnsi="SimSun" w:eastAsia="SimSun" w:cs="SimSun"/>
+          <w:sz w:val="24"/>
+          <w:szCs w:val="24"/>
+        </w:rPr>
+        <w:t>. However, it's often good practice to follow specific naming conventions or ensure consistency between class names and table names in your database schema.</w:t>
+      </w:r>
+    </w:p>
+    <w:p>
+      <w:pPr>
+        <w:keepNext w:val="0"/>
+        <w:keepLines w:val="0"/>
+        <w:widowControl/>
+        <w:numPr>
+          <w:numId w:val="0"/>
+        </w:numPr>
+        <w:suppressLineNumbers w:val="0"/>
+        <w:tabs>
+          <w:tab w:val="left" w:pos="720"/>
+        </w:tabs>
+        <w:spacing w:before="0" w:beforeAutospacing="1" w:after="0" w:afterAutospacing="1"/>
+        <w:rPr>
+          <w:rFonts w:ascii="SimSun" w:hAnsi="SimSun" w:eastAsia="SimSun" w:cs="SimSun"/>
+          <w:sz w:val="24"/>
+          <w:szCs w:val="24"/>
+        </w:rPr>
+      </w:pPr>
+    </w:p>
+    <w:p>
+      <w:pPr>
+        <w:keepNext w:val="0"/>
+        <w:keepLines w:val="0"/>
+        <w:widowControl/>
+        <w:numPr>
+          <w:numId w:val="0"/>
+        </w:numPr>
+        <w:suppressLineNumbers w:val="0"/>
+        <w:tabs>
+          <w:tab w:val="left" w:pos="720"/>
+        </w:tabs>
+        <w:spacing w:before="0" w:beforeAutospacing="1" w:after="0" w:afterAutospacing="1"/>
+        <w:rPr>
+          <w:rFonts w:hint="default" w:ascii="SimSun" w:hAnsi="SimSun" w:eastAsia="SimSun" w:cs="SimSun"/>
+          <w:sz w:val="24"/>
+          <w:szCs w:val="24"/>
+          <w:lang w:val="en-US"/>
+        </w:rPr>
+      </w:pPr>
+      <w:r>
+        <w:rPr>
+          <w:rFonts w:hint="default" w:ascii="SimSun" w:hAnsi="SimSun" w:eastAsia="SimSun" w:cs="SimSun"/>
+          <w:sz w:val="24"/>
+          <w:szCs w:val="24"/>
+          <w:lang w:val="en-US"/>
+        </w:rPr>
+        <w:t xml:space="preserve">* Spring take care of parseing client data coming as json </w:t>
+      </w:r>
+    </w:p>
+    <w:p>
+      <w:pPr>
+        <w:keepNext w:val="0"/>
+        <w:keepLines w:val="0"/>
+        <w:widowControl/>
+        <w:numPr>
+          <w:numId w:val="0"/>
+        </w:numPr>
+        <w:suppressLineNumbers w:val="0"/>
+        <w:tabs>
+          <w:tab w:val="left" w:pos="720"/>
+        </w:tabs>
+        <w:spacing w:before="0" w:beforeAutospacing="1" w:after="0" w:afterAutospacing="1"/>
+        <w:rPr>
+          <w:rFonts w:hint="default" w:ascii="SimSun" w:hAnsi="SimSun" w:eastAsia="SimSun" w:cs="SimSun"/>
+          <w:sz w:val="24"/>
+          <w:szCs w:val="24"/>
+          <w:lang w:val="en-US"/>
+        </w:rPr>
+      </w:pPr>
     </w:p>
     <w:p>
       <w:pPr>

</xml_diff>